<commit_message>
Valido cambios en el docu1
</commit_message>
<xml_diff>
--- a/Ejercicio control de versiones git.docx
+++ b/Ejercicio control de versiones git.docx
@@ -3,6 +3,342 @@
 <w:document xmlns:wpc="http://schemas.microsoft.com/office/word/2010/wordprocessingCanvas" xmlns:mc="http://schemas.openxmlformats.org/markup-compatibility/2006" xmlns:o="urn:schemas-microsoft-com:office:office" xmlns:r="http://schemas.openxmlformats.org/officeDocument/2006/relationships" xmlns:m="http://schemas.openxmlformats.org/officeDocument/2006/math" xmlns:v="urn:schemas-microsoft-com:vml" xmlns:wp14="http://schemas.microsoft.com/office/word/2010/wordprocessingDrawing" xmlns:wp="http://schemas.openxmlformats.org/drawingml/2006/wordprocessingDrawing" xmlns:w10="urn:schemas-microsoft-com:office:word" xmlns:w="http://schemas.openxmlformats.org/wordprocessingml/2006/main" xmlns:w14="http://schemas.microsoft.com/office/word/2010/wordml" xmlns:wpg="http://schemas.microsoft.com/office/word/2010/wordprocessingGroup" xmlns:wpi="http://schemas.microsoft.com/office/word/2010/wordprocessingInk" xmlns:wne="http://schemas.microsoft.com/office/word/2006/wordml" xmlns:wps="http://schemas.microsoft.com/office/word/2010/wordprocessingShape" mc:Ignorable="w14 wp14">
   <w:body>
     <w:p>
+      <w:r>
+        <w:t>Creamos la nueva carpeta ejercicio2</w:t>
+      </w:r>
+    </w:p>
+    <w:p>
+      <w:r>
+        <w:rPr>
+          <w:noProof/>
+          <w:lang w:eastAsia="es-ES"/>
+        </w:rPr>
+        <w:drawing>
+          <wp:inline distT="0" distB="0" distL="0" distR="0" wp14:anchorId="7DA2979A" wp14:editId="619EF238">
+            <wp:extent cx="3924300" cy="2038350"/>
+            <wp:effectExtent l="0" t="0" r="0" b="0"/>
+            <wp:docPr id="1" name="Imagen 1"/>
+            <wp:cNvGraphicFramePr>
+              <a:graphicFrameLocks xmlns:a="http://schemas.openxmlformats.org/drawingml/2006/main" noChangeAspect="1"/>
+            </wp:cNvGraphicFramePr>
+            <a:graphic xmlns:a="http://schemas.openxmlformats.org/drawingml/2006/main">
+              <a:graphicData uri="http://schemas.openxmlformats.org/drawingml/2006/picture">
+                <pic:pic xmlns:pic="http://schemas.openxmlformats.org/drawingml/2006/picture">
+                  <pic:nvPicPr>
+                    <pic:cNvPr id="0" name=""/>
+                    <pic:cNvPicPr/>
+                  </pic:nvPicPr>
+                  <pic:blipFill>
+                    <a:blip r:embed="rId6"/>
+                    <a:stretch>
+                      <a:fillRect/>
+                    </a:stretch>
+                  </pic:blipFill>
+                  <pic:spPr>
+                    <a:xfrm>
+                      <a:off x="0" y="0"/>
+                      <a:ext cx="3924300" cy="2038350"/>
+                    </a:xfrm>
+                    <a:prstGeom prst="rect">
+                      <a:avLst/>
+                    </a:prstGeom>
+                  </pic:spPr>
+                </pic:pic>
+              </a:graphicData>
+            </a:graphic>
+          </wp:inline>
+        </w:drawing>
+      </w:r>
+    </w:p>
+    <w:p/>
+    <w:p>
+      <w:r>
+        <w:t>Iniciamos GIT</w:t>
+      </w:r>
+    </w:p>
+    <w:p/>
+    <w:p>
+      <w:r>
+        <w:rPr>
+          <w:noProof/>
+          <w:lang w:eastAsia="es-ES"/>
+        </w:rPr>
+        <w:drawing>
+          <wp:inline distT="0" distB="0" distL="0" distR="0" wp14:anchorId="5CD054D9" wp14:editId="3F53FA59">
+            <wp:extent cx="3267075" cy="2099461"/>
+            <wp:effectExtent l="0" t="0" r="0" b="0"/>
+            <wp:docPr id="2" name="Imagen 2"/>
+            <wp:cNvGraphicFramePr>
+              <a:graphicFrameLocks xmlns:a="http://schemas.openxmlformats.org/drawingml/2006/main" noChangeAspect="1"/>
+            </wp:cNvGraphicFramePr>
+            <a:graphic xmlns:a="http://schemas.openxmlformats.org/drawingml/2006/main">
+              <a:graphicData uri="http://schemas.openxmlformats.org/drawingml/2006/picture">
+                <pic:pic xmlns:pic="http://schemas.openxmlformats.org/drawingml/2006/picture">
+                  <pic:nvPicPr>
+                    <pic:cNvPr id="0" name=""/>
+                    <pic:cNvPicPr/>
+                  </pic:nvPicPr>
+                  <pic:blipFill>
+                    <a:blip r:embed="rId7"/>
+                    <a:stretch>
+                      <a:fillRect/>
+                    </a:stretch>
+                  </pic:blipFill>
+                  <pic:spPr>
+                    <a:xfrm>
+                      <a:off x="0" y="0"/>
+                      <a:ext cx="3269929" cy="2101295"/>
+                    </a:xfrm>
+                    <a:prstGeom prst="rect">
+                      <a:avLst/>
+                    </a:prstGeom>
+                  </pic:spPr>
+                </pic:pic>
+              </a:graphicData>
+            </a:graphic>
+          </wp:inline>
+        </w:drawing>
+      </w:r>
+    </w:p>
+    <w:p/>
+    <w:p>
+      <w:r>
+        <w:t>Lo convertimos en un repositorio</w:t>
+      </w:r>
+    </w:p>
+    <w:p>
+      <w:r>
+        <w:rPr>
+          <w:noProof/>
+          <w:lang w:eastAsia="es-ES"/>
+        </w:rPr>
+        <w:drawing>
+          <wp:inline distT="0" distB="0" distL="0" distR="0" wp14:anchorId="5042C0DE" wp14:editId="5D9768F0">
+            <wp:extent cx="4933950" cy="1304925"/>
+            <wp:effectExtent l="0" t="0" r="0" b="9525"/>
+            <wp:docPr id="5" name="Imagen 5"/>
+            <wp:cNvGraphicFramePr>
+              <a:graphicFrameLocks xmlns:a="http://schemas.openxmlformats.org/drawingml/2006/main" noChangeAspect="1"/>
+            </wp:cNvGraphicFramePr>
+            <a:graphic xmlns:a="http://schemas.openxmlformats.org/drawingml/2006/main">
+              <a:graphicData uri="http://schemas.openxmlformats.org/drawingml/2006/picture">
+                <pic:pic xmlns:pic="http://schemas.openxmlformats.org/drawingml/2006/picture">
+                  <pic:nvPicPr>
+                    <pic:cNvPr id="0" name=""/>
+                    <pic:cNvPicPr/>
+                  </pic:nvPicPr>
+                  <pic:blipFill>
+                    <a:blip r:embed="rId8"/>
+                    <a:stretch>
+                      <a:fillRect/>
+                    </a:stretch>
+                  </pic:blipFill>
+                  <pic:spPr>
+                    <a:xfrm>
+                      <a:off x="0" y="0"/>
+                      <a:ext cx="4933950" cy="1304925"/>
+                    </a:xfrm>
+                    <a:prstGeom prst="rect">
+                      <a:avLst/>
+                    </a:prstGeom>
+                  </pic:spPr>
+                </pic:pic>
+              </a:graphicData>
+            </a:graphic>
+          </wp:inline>
+        </w:drawing>
+      </w:r>
+    </w:p>
+    <w:p/>
+    <w:p>
+      <w:pPr>
+        <w:pStyle w:val="Prrafodelista"/>
+        <w:numPr>
+          <w:ilvl w:val="0"/>
+          <w:numId w:val="1"/>
+        </w:numPr>
+      </w:pPr>
+      <w:r>
+        <w:t>Crea dos archivos docu1.txt y docu2.txt, añade texto y valídalos en el repositorio</w:t>
+      </w:r>
+    </w:p>
+    <w:p/>
+    <w:p>
+      <w:r>
+        <w:rPr>
+          <w:noProof/>
+          <w:lang w:eastAsia="es-ES"/>
+        </w:rPr>
+        <w:lastRenderedPageBreak/>
+        <w:drawing>
+          <wp:inline distT="0" distB="0" distL="0" distR="0" wp14:anchorId="421408E8" wp14:editId="31545AD9">
+            <wp:extent cx="4962525" cy="3171825"/>
+            <wp:effectExtent l="0" t="0" r="9525" b="9525"/>
+            <wp:docPr id="6" name="Imagen 6"/>
+            <wp:cNvGraphicFramePr>
+              <a:graphicFrameLocks xmlns:a="http://schemas.openxmlformats.org/drawingml/2006/main" noChangeAspect="1"/>
+            </wp:cNvGraphicFramePr>
+            <a:graphic xmlns:a="http://schemas.openxmlformats.org/drawingml/2006/main">
+              <a:graphicData uri="http://schemas.openxmlformats.org/drawingml/2006/picture">
+                <pic:pic xmlns:pic="http://schemas.openxmlformats.org/drawingml/2006/picture">
+                  <pic:nvPicPr>
+                    <pic:cNvPr id="0" name=""/>
+                    <pic:cNvPicPr/>
+                  </pic:nvPicPr>
+                  <pic:blipFill>
+                    <a:blip r:embed="rId9"/>
+                    <a:stretch>
+                      <a:fillRect/>
+                    </a:stretch>
+                  </pic:blipFill>
+                  <pic:spPr>
+                    <a:xfrm>
+                      <a:off x="0" y="0"/>
+                      <a:ext cx="4962525" cy="3171825"/>
+                    </a:xfrm>
+                    <a:prstGeom prst="rect">
+                      <a:avLst/>
+                    </a:prstGeom>
+                  </pic:spPr>
+                </pic:pic>
+              </a:graphicData>
+            </a:graphic>
+          </wp:inline>
+        </w:drawing>
+      </w:r>
+    </w:p>
+    <w:p/>
+    <w:p>
+      <w:r>
+        <w:rPr>
+          <w:noProof/>
+          <w:lang w:eastAsia="es-ES"/>
+        </w:rPr>
+        <w:drawing>
+          <wp:inline distT="0" distB="0" distL="0" distR="0" wp14:anchorId="4A3F4668" wp14:editId="69436EF3">
+            <wp:extent cx="5381625" cy="1895475"/>
+            <wp:effectExtent l="0" t="0" r="9525" b="9525"/>
+            <wp:docPr id="7" name="Imagen 7"/>
+            <wp:cNvGraphicFramePr>
+              <a:graphicFrameLocks xmlns:a="http://schemas.openxmlformats.org/drawingml/2006/main" noChangeAspect="1"/>
+            </wp:cNvGraphicFramePr>
+            <a:graphic xmlns:a="http://schemas.openxmlformats.org/drawingml/2006/main">
+              <a:graphicData uri="http://schemas.openxmlformats.org/drawingml/2006/picture">
+                <pic:pic xmlns:pic="http://schemas.openxmlformats.org/drawingml/2006/picture">
+                  <pic:nvPicPr>
+                    <pic:cNvPr id="0" name=""/>
+                    <pic:cNvPicPr/>
+                  </pic:nvPicPr>
+                  <pic:blipFill>
+                    <a:blip r:embed="rId10"/>
+                    <a:stretch>
+                      <a:fillRect/>
+                    </a:stretch>
+                  </pic:blipFill>
+                  <pic:spPr>
+                    <a:xfrm>
+                      <a:off x="0" y="0"/>
+                      <a:ext cx="5381625" cy="1895475"/>
+                    </a:xfrm>
+                    <a:prstGeom prst="rect">
+                      <a:avLst/>
+                    </a:prstGeom>
+                  </pic:spPr>
+                </pic:pic>
+              </a:graphicData>
+            </a:graphic>
+          </wp:inline>
+        </w:drawing>
+      </w:r>
+    </w:p>
+    <w:p/>
+    <w:p>
+      <w:r>
+        <w:rPr>
+          <w:noProof/>
+          <w:lang w:eastAsia="es-ES"/>
+        </w:rPr>
+        <w:drawing>
+          <wp:inline distT="0" distB="0" distL="0" distR="0" wp14:anchorId="01C779FD" wp14:editId="6FA03E92">
+            <wp:extent cx="5381625" cy="3019425"/>
+            <wp:effectExtent l="0" t="0" r="9525" b="9525"/>
+            <wp:docPr id="8" name="Imagen 8"/>
+            <wp:cNvGraphicFramePr>
+              <a:graphicFrameLocks xmlns:a="http://schemas.openxmlformats.org/drawingml/2006/main" noChangeAspect="1"/>
+            </wp:cNvGraphicFramePr>
+            <a:graphic xmlns:a="http://schemas.openxmlformats.org/drawingml/2006/main">
+              <a:graphicData uri="http://schemas.openxmlformats.org/drawingml/2006/picture">
+                <pic:pic xmlns:pic="http://schemas.openxmlformats.org/drawingml/2006/picture">
+                  <pic:nvPicPr>
+                    <pic:cNvPr id="0" name=""/>
+                    <pic:cNvPicPr/>
+                  </pic:nvPicPr>
+                  <pic:blipFill>
+                    <a:blip r:embed="rId11"/>
+                    <a:stretch>
+                      <a:fillRect/>
+                    </a:stretch>
+                  </pic:blipFill>
+                  <pic:spPr>
+                    <a:xfrm>
+                      <a:off x="0" y="0"/>
+                      <a:ext cx="5381625" cy="3019425"/>
+                    </a:xfrm>
+                    <a:prstGeom prst="rect">
+                      <a:avLst/>
+                    </a:prstGeom>
+                  </pic:spPr>
+                </pic:pic>
+              </a:graphicData>
+            </a:graphic>
+          </wp:inline>
+        </w:drawing>
+      </w:r>
+    </w:p>
+    <w:p/>
+    <w:p>
+      <w:r>
+        <w:rPr>
+          <w:noProof/>
+          <w:lang w:eastAsia="es-ES"/>
+        </w:rPr>
+        <w:lastRenderedPageBreak/>
+        <w:drawing>
+          <wp:inline distT="0" distB="0" distL="0" distR="0" wp14:anchorId="4F8DDFB1" wp14:editId="643FDDEA">
+            <wp:extent cx="5000625" cy="2924175"/>
+            <wp:effectExtent l="0" t="0" r="9525" b="9525"/>
+            <wp:docPr id="9" name="Imagen 9"/>
+            <wp:cNvGraphicFramePr>
+              <a:graphicFrameLocks xmlns:a="http://schemas.openxmlformats.org/drawingml/2006/main" noChangeAspect="1"/>
+            </wp:cNvGraphicFramePr>
+            <a:graphic xmlns:a="http://schemas.openxmlformats.org/drawingml/2006/main">
+              <a:graphicData uri="http://schemas.openxmlformats.org/drawingml/2006/picture">
+                <pic:pic xmlns:pic="http://schemas.openxmlformats.org/drawingml/2006/picture">
+                  <pic:nvPicPr>
+                    <pic:cNvPr id="0" name=""/>
+                    <pic:cNvPicPr/>
+                  </pic:nvPicPr>
+                  <pic:blipFill>
+                    <a:blip r:embed="rId12"/>
+                    <a:stretch>
+                      <a:fillRect/>
+                    </a:stretch>
+                  </pic:blipFill>
+                  <pic:spPr>
+                    <a:xfrm>
+                      <a:off x="0" y="0"/>
+                      <a:ext cx="5000625" cy="2924175"/>
+                    </a:xfrm>
+                    <a:prstGeom prst="rect">
+                      <a:avLst/>
+                    </a:prstGeom>
+                  </pic:spPr>
+                </pic:pic>
+              </a:graphicData>
+            </a:graphic>
+          </wp:inline>
+        </w:drawing>
+      </w:r>
       <w:bookmarkStart w:id="0" w:name="_GoBack"/>
       <w:bookmarkEnd w:id="0"/>
     </w:p>
@@ -14,6 +350,103 @@
     </w:sectPr>
   </w:body>
 </w:document>
+</file>
+
+<file path=word/numbering.xml><?xml version="1.0" encoding="utf-8"?>
+<w:numbering xmlns:wpc="http://schemas.microsoft.com/office/word/2010/wordprocessingCanvas" xmlns:mc="http://schemas.openxmlformats.org/markup-compatibility/2006" xmlns:o="urn:schemas-microsoft-com:office:office" xmlns:r="http://schemas.openxmlformats.org/officeDocument/2006/relationships" xmlns:m="http://schemas.openxmlformats.org/officeDocument/2006/math" xmlns:v="urn:schemas-microsoft-com:vml" xmlns:wp14="http://schemas.microsoft.com/office/word/2010/wordprocessingDrawing" xmlns:wp="http://schemas.openxmlformats.org/drawingml/2006/wordprocessingDrawing" xmlns:w10="urn:schemas-microsoft-com:office:word" xmlns:w="http://schemas.openxmlformats.org/wordprocessingml/2006/main" xmlns:w14="http://schemas.microsoft.com/office/word/2010/wordml" xmlns:wpg="http://schemas.microsoft.com/office/word/2010/wordprocessingGroup" xmlns:wpi="http://schemas.microsoft.com/office/word/2010/wordprocessingInk" xmlns:wne="http://schemas.microsoft.com/office/word/2006/wordml" xmlns:wps="http://schemas.microsoft.com/office/word/2010/wordprocessingShape" mc:Ignorable="w14 wp14">
+  <w:abstractNum w:abstractNumId="0">
+    <w:nsid w:val="174A17FC"/>
+    <w:multiLevelType w:val="hybridMultilevel"/>
+    <w:tmpl w:val="E6C47F6A"/>
+    <w:lvl w:ilvl="0" w:tplc="248452FC">
+      <w:start w:val="1"/>
+      <w:numFmt w:val="decimal"/>
+      <w:lvlText w:val="%1."/>
+      <w:lvlJc w:val="left"/>
+      <w:pPr>
+        <w:ind w:left="1440" w:hanging="360"/>
+      </w:pPr>
+      <w:rPr>
+        <w:rFonts w:hint="default"/>
+      </w:rPr>
+    </w:lvl>
+    <w:lvl w:ilvl="1" w:tplc="0C0A0019" w:tentative="1">
+      <w:start w:val="1"/>
+      <w:numFmt w:val="lowerLetter"/>
+      <w:lvlText w:val="%2."/>
+      <w:lvlJc w:val="left"/>
+      <w:pPr>
+        <w:ind w:left="2160" w:hanging="360"/>
+      </w:pPr>
+    </w:lvl>
+    <w:lvl w:ilvl="2" w:tplc="0C0A001B" w:tentative="1">
+      <w:start w:val="1"/>
+      <w:numFmt w:val="lowerRoman"/>
+      <w:lvlText w:val="%3."/>
+      <w:lvlJc w:val="right"/>
+      <w:pPr>
+        <w:ind w:left="2880" w:hanging="180"/>
+      </w:pPr>
+    </w:lvl>
+    <w:lvl w:ilvl="3" w:tplc="0C0A000F" w:tentative="1">
+      <w:start w:val="1"/>
+      <w:numFmt w:val="decimal"/>
+      <w:lvlText w:val="%4."/>
+      <w:lvlJc w:val="left"/>
+      <w:pPr>
+        <w:ind w:left="3600" w:hanging="360"/>
+      </w:pPr>
+    </w:lvl>
+    <w:lvl w:ilvl="4" w:tplc="0C0A0019" w:tentative="1">
+      <w:start w:val="1"/>
+      <w:numFmt w:val="lowerLetter"/>
+      <w:lvlText w:val="%5."/>
+      <w:lvlJc w:val="left"/>
+      <w:pPr>
+        <w:ind w:left="4320" w:hanging="360"/>
+      </w:pPr>
+    </w:lvl>
+    <w:lvl w:ilvl="5" w:tplc="0C0A001B" w:tentative="1">
+      <w:start w:val="1"/>
+      <w:numFmt w:val="lowerRoman"/>
+      <w:lvlText w:val="%6."/>
+      <w:lvlJc w:val="right"/>
+      <w:pPr>
+        <w:ind w:left="5040" w:hanging="180"/>
+      </w:pPr>
+    </w:lvl>
+    <w:lvl w:ilvl="6" w:tplc="0C0A000F" w:tentative="1">
+      <w:start w:val="1"/>
+      <w:numFmt w:val="decimal"/>
+      <w:lvlText w:val="%7."/>
+      <w:lvlJc w:val="left"/>
+      <w:pPr>
+        <w:ind w:left="5760" w:hanging="360"/>
+      </w:pPr>
+    </w:lvl>
+    <w:lvl w:ilvl="7" w:tplc="0C0A0019" w:tentative="1">
+      <w:start w:val="1"/>
+      <w:numFmt w:val="lowerLetter"/>
+      <w:lvlText w:val="%8."/>
+      <w:lvlJc w:val="left"/>
+      <w:pPr>
+        <w:ind w:left="6480" w:hanging="360"/>
+      </w:pPr>
+    </w:lvl>
+    <w:lvl w:ilvl="8" w:tplc="0C0A001B" w:tentative="1">
+      <w:start w:val="1"/>
+      <w:numFmt w:val="lowerRoman"/>
+      <w:lvlText w:val="%9."/>
+      <w:lvlJc w:val="right"/>
+      <w:pPr>
+        <w:ind w:left="7200" w:hanging="180"/>
+      </w:pPr>
+    </w:lvl>
+  </w:abstractNum>
+  <w:num w:numId="1">
+    <w:abstractNumId w:val="0"/>
+  </w:num>
+</w:numbering>
 </file>
 
 <file path=word/styles.xml><?xml version="1.0" encoding="utf-8"?>
@@ -701,6 +1134,34 @@
       <w:rFonts w:ascii="Arial Narrow" w:eastAsia="Times New Roman" w:hAnsi="Arial Narrow"/>
       <w:spacing w:val="-5"/>
       <w:shd w:val="pct5" w:color="auto" w:fill="auto"/>
+    </w:rPr>
+  </w:style>
+  <w:style w:type="paragraph" w:styleId="Textodeglobo">
+    <w:name w:val="Balloon Text"/>
+    <w:basedOn w:val="Normal"/>
+    <w:link w:val="TextodegloboCar"/>
+    <w:uiPriority w:val="99"/>
+    <w:semiHidden/>
+    <w:unhideWhenUsed/>
+    <w:rsid w:val="009E6C1B"/>
+    <w:rPr>
+      <w:rFonts w:ascii="Tahoma" w:hAnsi="Tahoma" w:cs="Tahoma"/>
+      <w:sz w:val="16"/>
+      <w:szCs w:val="16"/>
+    </w:rPr>
+  </w:style>
+  <w:style w:type="character" w:customStyle="1" w:styleId="TextodegloboCar">
+    <w:name w:val="Texto de globo Car"/>
+    <w:basedOn w:val="Fuentedeprrafopredeter"/>
+    <w:link w:val="Textodeglobo"/>
+    <w:uiPriority w:val="99"/>
+    <w:semiHidden/>
+    <w:rsid w:val="009E6C1B"/>
+    <w:rPr>
+      <w:rFonts w:ascii="Tahoma" w:hAnsi="Tahoma" w:cs="Tahoma"/>
+      <w:spacing w:val="-5"/>
+      <w:sz w:val="16"/>
+      <w:szCs w:val="16"/>
     </w:rPr>
   </w:style>
 </w:styles>
@@ -1391,6 +1852,34 @@
       <w:rFonts w:ascii="Arial Narrow" w:eastAsia="Times New Roman" w:hAnsi="Arial Narrow"/>
       <w:spacing w:val="-5"/>
       <w:shd w:val="pct5" w:color="auto" w:fill="auto"/>
+    </w:rPr>
+  </w:style>
+  <w:style w:type="paragraph" w:styleId="Textodeglobo">
+    <w:name w:val="Balloon Text"/>
+    <w:basedOn w:val="Normal"/>
+    <w:link w:val="TextodegloboCar"/>
+    <w:uiPriority w:val="99"/>
+    <w:semiHidden/>
+    <w:unhideWhenUsed/>
+    <w:rsid w:val="009E6C1B"/>
+    <w:rPr>
+      <w:rFonts w:ascii="Tahoma" w:hAnsi="Tahoma" w:cs="Tahoma"/>
+      <w:sz w:val="16"/>
+      <w:szCs w:val="16"/>
+    </w:rPr>
+  </w:style>
+  <w:style w:type="character" w:customStyle="1" w:styleId="TextodegloboCar">
+    <w:name w:val="Texto de globo Car"/>
+    <w:basedOn w:val="Fuentedeprrafopredeter"/>
+    <w:link w:val="Textodeglobo"/>
+    <w:uiPriority w:val="99"/>
+    <w:semiHidden/>
+    <w:rsid w:val="009E6C1B"/>
+    <w:rPr>
+      <w:rFonts w:ascii="Tahoma" w:hAnsi="Tahoma" w:cs="Tahoma"/>
+      <w:spacing w:val="-5"/>
+      <w:sz w:val="16"/>
+      <w:szCs w:val="16"/>
     </w:rPr>
   </w:style>
 </w:styles>

</xml_diff>

<commit_message>
commit para poder hacer un revert
</commit_message>
<xml_diff>
--- a/Ejercicio control de versiones git.docx
+++ b/Ejercicio control de versiones git.docx
@@ -305,8 +305,8 @@
         <w:lastRenderedPageBreak/>
         <w:drawing>
           <wp:inline distT="0" distB="0" distL="0" distR="0" wp14:anchorId="4F8DDFB1" wp14:editId="643FDDEA">
-            <wp:extent cx="5000625" cy="2924175"/>
-            <wp:effectExtent l="0" t="0" r="9525" b="9525"/>
+            <wp:extent cx="4781550" cy="2796068"/>
+            <wp:effectExtent l="0" t="0" r="0" b="4445"/>
             <wp:docPr id="9" name="Imagen 9"/>
             <wp:cNvGraphicFramePr>
               <a:graphicFrameLocks xmlns:a="http://schemas.openxmlformats.org/drawingml/2006/main" noChangeAspect="1"/>
@@ -327,7 +327,7 @@
                   <pic:spPr>
                     <a:xfrm>
                       <a:off x="0" y="0"/>
-                      <a:ext cx="5000625" cy="2924175"/>
+                      <a:ext cx="4781550" cy="2796068"/>
                     </a:xfrm>
                     <a:prstGeom prst="rect">
                       <a:avLst/>
@@ -339,9 +339,395 @@
           </wp:inline>
         </w:drawing>
       </w:r>
+    </w:p>
+    <w:p/>
+    <w:p>
+      <w:pPr>
+        <w:pStyle w:val="Prrafodelista"/>
+        <w:numPr>
+          <w:ilvl w:val="0"/>
+          <w:numId w:val="1"/>
+        </w:numPr>
+      </w:pPr>
+      <w:r>
+        <w:t>Realiza cambios en el primer archivo y valídalo</w:t>
+      </w:r>
+    </w:p>
+    <w:p/>
+    <w:p>
+      <w:r>
+        <w:rPr>
+          <w:noProof/>
+          <w:lang w:eastAsia="es-ES"/>
+        </w:rPr>
+        <w:drawing>
+          <wp:inline distT="0" distB="0" distL="0" distR="0" wp14:anchorId="758284E1" wp14:editId="04AB9507">
+            <wp:extent cx="3286125" cy="1666875"/>
+            <wp:effectExtent l="0" t="0" r="9525" b="9525"/>
+            <wp:docPr id="10" name="Imagen 10"/>
+            <wp:cNvGraphicFramePr>
+              <a:graphicFrameLocks xmlns:a="http://schemas.openxmlformats.org/drawingml/2006/main" noChangeAspect="1"/>
+            </wp:cNvGraphicFramePr>
+            <a:graphic xmlns:a="http://schemas.openxmlformats.org/drawingml/2006/main">
+              <a:graphicData uri="http://schemas.openxmlformats.org/drawingml/2006/picture">
+                <pic:pic xmlns:pic="http://schemas.openxmlformats.org/drawingml/2006/picture">
+                  <pic:nvPicPr>
+                    <pic:cNvPr id="0" name=""/>
+                    <pic:cNvPicPr/>
+                  </pic:nvPicPr>
+                  <pic:blipFill>
+                    <a:blip r:embed="rId13"/>
+                    <a:stretch>
+                      <a:fillRect/>
+                    </a:stretch>
+                  </pic:blipFill>
+                  <pic:spPr>
+                    <a:xfrm>
+                      <a:off x="0" y="0"/>
+                      <a:ext cx="3286125" cy="1666875"/>
+                    </a:xfrm>
+                    <a:prstGeom prst="rect">
+                      <a:avLst/>
+                    </a:prstGeom>
+                  </pic:spPr>
+                </pic:pic>
+              </a:graphicData>
+            </a:graphic>
+          </wp:inline>
+        </w:drawing>
+      </w:r>
+    </w:p>
+    <w:p/>
+    <w:p>
+      <w:r>
+        <w:rPr>
+          <w:noProof/>
+          <w:lang w:eastAsia="es-ES"/>
+        </w:rPr>
+        <w:drawing>
+          <wp:inline distT="0" distB="0" distL="0" distR="0" wp14:anchorId="227E43EE" wp14:editId="742CE138">
+            <wp:extent cx="4781550" cy="1762107"/>
+            <wp:effectExtent l="0" t="0" r="0" b="0"/>
+            <wp:docPr id="11" name="Imagen 11"/>
+            <wp:cNvGraphicFramePr>
+              <a:graphicFrameLocks xmlns:a="http://schemas.openxmlformats.org/drawingml/2006/main" noChangeAspect="1"/>
+            </wp:cNvGraphicFramePr>
+            <a:graphic xmlns:a="http://schemas.openxmlformats.org/drawingml/2006/main">
+              <a:graphicData uri="http://schemas.openxmlformats.org/drawingml/2006/picture">
+                <pic:pic xmlns:pic="http://schemas.openxmlformats.org/drawingml/2006/picture">
+                  <pic:nvPicPr>
+                    <pic:cNvPr id="0" name=""/>
+                    <pic:cNvPicPr/>
+                  </pic:nvPicPr>
+                  <pic:blipFill>
+                    <a:blip r:embed="rId14"/>
+                    <a:stretch>
+                      <a:fillRect/>
+                    </a:stretch>
+                  </pic:blipFill>
+                  <pic:spPr>
+                    <a:xfrm>
+                      <a:off x="0" y="0"/>
+                      <a:ext cx="4781550" cy="1762107"/>
+                    </a:xfrm>
+                    <a:prstGeom prst="rect">
+                      <a:avLst/>
+                    </a:prstGeom>
+                  </pic:spPr>
+                </pic:pic>
+              </a:graphicData>
+            </a:graphic>
+          </wp:inline>
+        </w:drawing>
+      </w:r>
+    </w:p>
+    <w:p/>
+    <w:p>
+      <w:pPr>
+        <w:pStyle w:val="Prrafodelista"/>
+        <w:numPr>
+          <w:ilvl w:val="0"/>
+          <w:numId w:val="1"/>
+        </w:numPr>
+      </w:pPr>
+      <w:r>
+        <w:t>Realiza cambios en el segundo archivo, valídalo</w:t>
+      </w:r>
+    </w:p>
+    <w:p/>
+    <w:p>
+      <w:r>
+        <w:rPr>
+          <w:noProof/>
+          <w:lang w:eastAsia="es-ES"/>
+        </w:rPr>
+        <w:drawing>
+          <wp:inline distT="0" distB="0" distL="0" distR="0" wp14:anchorId="7B31E22C" wp14:editId="056AB154">
+            <wp:extent cx="3448050" cy="1609725"/>
+            <wp:effectExtent l="0" t="0" r="0" b="9525"/>
+            <wp:docPr id="12" name="Imagen 12"/>
+            <wp:cNvGraphicFramePr>
+              <a:graphicFrameLocks xmlns:a="http://schemas.openxmlformats.org/drawingml/2006/main" noChangeAspect="1"/>
+            </wp:cNvGraphicFramePr>
+            <a:graphic xmlns:a="http://schemas.openxmlformats.org/drawingml/2006/main">
+              <a:graphicData uri="http://schemas.openxmlformats.org/drawingml/2006/picture">
+                <pic:pic xmlns:pic="http://schemas.openxmlformats.org/drawingml/2006/picture">
+                  <pic:nvPicPr>
+                    <pic:cNvPr id="0" name=""/>
+                    <pic:cNvPicPr/>
+                  </pic:nvPicPr>
+                  <pic:blipFill>
+                    <a:blip r:embed="rId15"/>
+                    <a:stretch>
+                      <a:fillRect/>
+                    </a:stretch>
+                  </pic:blipFill>
+                  <pic:spPr>
+                    <a:xfrm>
+                      <a:off x="0" y="0"/>
+                      <a:ext cx="3448050" cy="1609725"/>
+                    </a:xfrm>
+                    <a:prstGeom prst="rect">
+                      <a:avLst/>
+                    </a:prstGeom>
+                  </pic:spPr>
+                </pic:pic>
+              </a:graphicData>
+            </a:graphic>
+          </wp:inline>
+        </w:drawing>
+      </w:r>
+    </w:p>
+    <w:p/>
+    <w:p>
+      <w:r>
+        <w:rPr>
+          <w:noProof/>
+          <w:lang w:eastAsia="es-ES"/>
+        </w:rPr>
+        <w:drawing>
+          <wp:inline distT="0" distB="0" distL="0" distR="0" wp14:anchorId="663AA5CE" wp14:editId="22B0BDF6">
+            <wp:extent cx="4476750" cy="1590675"/>
+            <wp:effectExtent l="0" t="0" r="0" b="9525"/>
+            <wp:docPr id="13" name="Imagen 13"/>
+            <wp:cNvGraphicFramePr>
+              <a:graphicFrameLocks xmlns:a="http://schemas.openxmlformats.org/drawingml/2006/main" noChangeAspect="1"/>
+            </wp:cNvGraphicFramePr>
+            <a:graphic xmlns:a="http://schemas.openxmlformats.org/drawingml/2006/main">
+              <a:graphicData uri="http://schemas.openxmlformats.org/drawingml/2006/picture">
+                <pic:pic xmlns:pic="http://schemas.openxmlformats.org/drawingml/2006/picture">
+                  <pic:nvPicPr>
+                    <pic:cNvPr id="0" name=""/>
+                    <pic:cNvPicPr/>
+                  </pic:nvPicPr>
+                  <pic:blipFill>
+                    <a:blip r:embed="rId16"/>
+                    <a:stretch>
+                      <a:fillRect/>
+                    </a:stretch>
+                  </pic:blipFill>
+                  <pic:spPr>
+                    <a:xfrm>
+                      <a:off x="0" y="0"/>
+                      <a:ext cx="4476750" cy="1590675"/>
+                    </a:xfrm>
+                    <a:prstGeom prst="rect">
+                      <a:avLst/>
+                    </a:prstGeom>
+                  </pic:spPr>
+                </pic:pic>
+              </a:graphicData>
+            </a:graphic>
+          </wp:inline>
+        </w:drawing>
+      </w:r>
+    </w:p>
+    <w:p/>
+    <w:p>
+      <w:pPr>
+        <w:pStyle w:val="Prrafodelista"/>
+        <w:numPr>
+          <w:ilvl w:val="0"/>
+          <w:numId w:val="1"/>
+        </w:numPr>
+      </w:pPr>
+      <w:r>
+        <w:t xml:space="preserve">Vuelve a la situación antes de los cambios en docu1.txt. Ir al paso 2 con el comando </w:t>
+      </w:r>
+      <w:proofErr w:type="spellStart"/>
+      <w:r>
+        <w:t>reset</w:t>
+      </w:r>
+      <w:proofErr w:type="spellEnd"/>
+      <w:r>
+        <w:t xml:space="preserve"> </w:t>
+      </w:r>
+    </w:p>
+    <w:p/>
+    <w:p>
+      <w:r>
+        <w:t>Tengo que volver al 5f11f62</w:t>
+      </w:r>
+    </w:p>
+    <w:p/>
+    <w:p>
+      <w:r>
+        <w:rPr>
+          <w:noProof/>
+          <w:lang w:eastAsia="es-ES"/>
+        </w:rPr>
+        <w:drawing>
+          <wp:inline distT="0" distB="0" distL="0" distR="0" wp14:anchorId="6B17873A" wp14:editId="00ABAC9E">
+            <wp:extent cx="3638550" cy="704850"/>
+            <wp:effectExtent l="0" t="0" r="0" b="0"/>
+            <wp:docPr id="14" name="Imagen 14"/>
+            <wp:cNvGraphicFramePr>
+              <a:graphicFrameLocks xmlns:a="http://schemas.openxmlformats.org/drawingml/2006/main" noChangeAspect="1"/>
+            </wp:cNvGraphicFramePr>
+            <a:graphic xmlns:a="http://schemas.openxmlformats.org/drawingml/2006/main">
+              <a:graphicData uri="http://schemas.openxmlformats.org/drawingml/2006/picture">
+                <pic:pic xmlns:pic="http://schemas.openxmlformats.org/drawingml/2006/picture">
+                  <pic:nvPicPr>
+                    <pic:cNvPr id="0" name=""/>
+                    <pic:cNvPicPr/>
+                  </pic:nvPicPr>
+                  <pic:blipFill>
+                    <a:blip r:embed="rId17"/>
+                    <a:stretch>
+                      <a:fillRect/>
+                    </a:stretch>
+                  </pic:blipFill>
+                  <pic:spPr>
+                    <a:xfrm>
+                      <a:off x="0" y="0"/>
+                      <a:ext cx="3638550" cy="704850"/>
+                    </a:xfrm>
+                    <a:prstGeom prst="rect">
+                      <a:avLst/>
+                    </a:prstGeom>
+                  </pic:spPr>
+                </pic:pic>
+              </a:graphicData>
+            </a:graphic>
+          </wp:inline>
+        </w:drawing>
+      </w:r>
+    </w:p>
+    <w:p/>
+    <w:p>
+      <w:r>
+        <w:rPr>
+          <w:noProof/>
+          <w:lang w:eastAsia="es-ES"/>
+        </w:rPr>
+        <w:drawing>
+          <wp:inline distT="0" distB="0" distL="0" distR="0" wp14:anchorId="33E4A5F9" wp14:editId="65C00C9C">
+            <wp:extent cx="3848100" cy="476250"/>
+            <wp:effectExtent l="0" t="0" r="0" b="0"/>
+            <wp:docPr id="15" name="Imagen 15"/>
+            <wp:cNvGraphicFramePr>
+              <a:graphicFrameLocks xmlns:a="http://schemas.openxmlformats.org/drawingml/2006/main" noChangeAspect="1"/>
+            </wp:cNvGraphicFramePr>
+            <a:graphic xmlns:a="http://schemas.openxmlformats.org/drawingml/2006/main">
+              <a:graphicData uri="http://schemas.openxmlformats.org/drawingml/2006/picture">
+                <pic:pic xmlns:pic="http://schemas.openxmlformats.org/drawingml/2006/picture">
+                  <pic:nvPicPr>
+                    <pic:cNvPr id="0" name=""/>
+                    <pic:cNvPicPr/>
+                  </pic:nvPicPr>
+                  <pic:blipFill>
+                    <a:blip r:embed="rId18"/>
+                    <a:stretch>
+                      <a:fillRect/>
+                    </a:stretch>
+                  </pic:blipFill>
+                  <pic:spPr>
+                    <a:xfrm>
+                      <a:off x="0" y="0"/>
+                      <a:ext cx="3848100" cy="476250"/>
+                    </a:xfrm>
+                    <a:prstGeom prst="rect">
+                      <a:avLst/>
+                    </a:prstGeom>
+                  </pic:spPr>
+                </pic:pic>
+              </a:graphicData>
+            </a:graphic>
+          </wp:inline>
+        </w:drawing>
+      </w:r>
+    </w:p>
+    <w:p/>
+    <w:p>
+      <w:r>
+        <w:t xml:space="preserve">HEAD apunta ahora al </w:t>
+      </w:r>
+      <w:proofErr w:type="spellStart"/>
+      <w:r>
+        <w:t>commit</w:t>
+      </w:r>
+      <w:proofErr w:type="spellEnd"/>
+      <w:r>
+        <w:t xml:space="preserve"> que hicimos después del cambio en docu1</w:t>
+      </w:r>
+    </w:p>
+    <w:p/>
+    <w:p>
+      <w:r>
+        <w:rPr>
+          <w:noProof/>
+          <w:lang w:eastAsia="es-ES"/>
+        </w:rPr>
+        <w:drawing>
+          <wp:inline distT="0" distB="0" distL="0" distR="0" wp14:anchorId="1981476D" wp14:editId="0F9DD0C8">
+            <wp:extent cx="3886200" cy="571500"/>
+            <wp:effectExtent l="0" t="0" r="0" b="0"/>
+            <wp:docPr id="16" name="Imagen 16"/>
+            <wp:cNvGraphicFramePr>
+              <a:graphicFrameLocks xmlns:a="http://schemas.openxmlformats.org/drawingml/2006/main" noChangeAspect="1"/>
+            </wp:cNvGraphicFramePr>
+            <a:graphic xmlns:a="http://schemas.openxmlformats.org/drawingml/2006/main">
+              <a:graphicData uri="http://schemas.openxmlformats.org/drawingml/2006/picture">
+                <pic:pic xmlns:pic="http://schemas.openxmlformats.org/drawingml/2006/picture">
+                  <pic:nvPicPr>
+                    <pic:cNvPr id="0" name=""/>
+                    <pic:cNvPicPr/>
+                  </pic:nvPicPr>
+                  <pic:blipFill>
+                    <a:blip r:embed="rId19"/>
+                    <a:stretch>
+                      <a:fillRect/>
+                    </a:stretch>
+                  </pic:blipFill>
+                  <pic:spPr>
+                    <a:xfrm>
+                      <a:off x="0" y="0"/>
+                      <a:ext cx="3886200" cy="571500"/>
+                    </a:xfrm>
+                    <a:prstGeom prst="rect">
+                      <a:avLst/>
+                    </a:prstGeom>
+                  </pic:spPr>
+                </pic:pic>
+              </a:graphicData>
+            </a:graphic>
+          </wp:inline>
+        </w:drawing>
+      </w:r>
+    </w:p>
+    <w:p/>
+    <w:p>
+      <w:r>
+        <w:t>Ya no está la línea que añadimos a docu2 pero si la que añadimos a docu1</w:t>
+      </w:r>
+    </w:p>
+    <w:p/>
+    <w:p>
       <w:bookmarkStart w:id="0" w:name="_GoBack"/>
       <w:bookmarkEnd w:id="0"/>
     </w:p>
+    <w:p/>
+    <w:p/>
     <w:sectPr>
       <w:pgSz w:w="11906" w:h="16838"/>
       <w:pgMar w:top="1417" w:right="1701" w:bottom="1417" w:left="1701" w:header="708" w:footer="708" w:gutter="0"/>
@@ -443,8 +829,100 @@
       </w:pPr>
     </w:lvl>
   </w:abstractNum>
+  <w:abstractNum w:abstractNumId="1">
+    <w:nsid w:val="61AA0586"/>
+    <w:multiLevelType w:val="hybridMultilevel"/>
+    <w:tmpl w:val="2C0E8B70"/>
+    <w:lvl w:ilvl="0" w:tplc="6074CD6C">
+      <w:start w:val="3"/>
+      <w:numFmt w:val="decimal"/>
+      <w:lvlText w:val="%1."/>
+      <w:lvlJc w:val="left"/>
+      <w:pPr>
+        <w:ind w:left="1800" w:hanging="360"/>
+      </w:pPr>
+      <w:rPr>
+        <w:rFonts w:hint="default"/>
+      </w:rPr>
+    </w:lvl>
+    <w:lvl w:ilvl="1" w:tplc="0C0A0019" w:tentative="1">
+      <w:start w:val="1"/>
+      <w:numFmt w:val="lowerLetter"/>
+      <w:lvlText w:val="%2."/>
+      <w:lvlJc w:val="left"/>
+      <w:pPr>
+        <w:ind w:left="2520" w:hanging="360"/>
+      </w:pPr>
+    </w:lvl>
+    <w:lvl w:ilvl="2" w:tplc="0C0A001B" w:tentative="1">
+      <w:start w:val="1"/>
+      <w:numFmt w:val="lowerRoman"/>
+      <w:lvlText w:val="%3."/>
+      <w:lvlJc w:val="right"/>
+      <w:pPr>
+        <w:ind w:left="3240" w:hanging="180"/>
+      </w:pPr>
+    </w:lvl>
+    <w:lvl w:ilvl="3" w:tplc="0C0A000F" w:tentative="1">
+      <w:start w:val="1"/>
+      <w:numFmt w:val="decimal"/>
+      <w:lvlText w:val="%4."/>
+      <w:lvlJc w:val="left"/>
+      <w:pPr>
+        <w:ind w:left="3960" w:hanging="360"/>
+      </w:pPr>
+    </w:lvl>
+    <w:lvl w:ilvl="4" w:tplc="0C0A0019" w:tentative="1">
+      <w:start w:val="1"/>
+      <w:numFmt w:val="lowerLetter"/>
+      <w:lvlText w:val="%5."/>
+      <w:lvlJc w:val="left"/>
+      <w:pPr>
+        <w:ind w:left="4680" w:hanging="360"/>
+      </w:pPr>
+    </w:lvl>
+    <w:lvl w:ilvl="5" w:tplc="0C0A001B" w:tentative="1">
+      <w:start w:val="1"/>
+      <w:numFmt w:val="lowerRoman"/>
+      <w:lvlText w:val="%6."/>
+      <w:lvlJc w:val="right"/>
+      <w:pPr>
+        <w:ind w:left="5400" w:hanging="180"/>
+      </w:pPr>
+    </w:lvl>
+    <w:lvl w:ilvl="6" w:tplc="0C0A000F" w:tentative="1">
+      <w:start w:val="1"/>
+      <w:numFmt w:val="decimal"/>
+      <w:lvlText w:val="%7."/>
+      <w:lvlJc w:val="left"/>
+      <w:pPr>
+        <w:ind w:left="6120" w:hanging="360"/>
+      </w:pPr>
+    </w:lvl>
+    <w:lvl w:ilvl="7" w:tplc="0C0A0019" w:tentative="1">
+      <w:start w:val="1"/>
+      <w:numFmt w:val="lowerLetter"/>
+      <w:lvlText w:val="%8."/>
+      <w:lvlJc w:val="left"/>
+      <w:pPr>
+        <w:ind w:left="6840" w:hanging="360"/>
+      </w:pPr>
+    </w:lvl>
+    <w:lvl w:ilvl="8" w:tplc="0C0A001B" w:tentative="1">
+      <w:start w:val="1"/>
+      <w:numFmt w:val="lowerRoman"/>
+      <w:lvlText w:val="%9."/>
+      <w:lvlJc w:val="right"/>
+      <w:pPr>
+        <w:ind w:left="7560" w:hanging="180"/>
+      </w:pPr>
+    </w:lvl>
+  </w:abstractNum>
   <w:num w:numId="1">
     <w:abstractNumId w:val="0"/>
+  </w:num>
+  <w:num w:numId="2">
+    <w:abstractNumId w:val="1"/>
   </w:num>
 </w:numbering>
 </file>

</xml_diff>